<commit_message>
Cleaning of Course 5 Repo
</commit_message>
<xml_diff>
--- a/Course_1_EDA/EDA Project.docx
+++ b/Course_1_EDA/EDA Project.docx
@@ -1,13 +1,36 @@
 
 <file path=word/document.xml><?xml version="1.0" encoding="utf-8"?>
-<w:document xmlns:wpc="http://schemas.microsoft.com/office/word/2010/wordprocessingCanvas" xmlns:cx="http://schemas.microsoft.com/office/drawing/2014/chartex" xmlns:cx1="http://schemas.microsoft.com/office/drawing/2015/9/8/chartex" xmlns:cx2="http://schemas.microsoft.com/office/drawing/2015/10/21/chartex" xmlns:cx3="http://schemas.microsoft.com/office/drawing/2016/5/9/chartex" xmlns:cx4="http://schemas.microsoft.com/office/drawing/2016/5/10/chartex" xmlns:cx5="http://schemas.microsoft.com/office/drawing/2016/5/11/chartex" xmlns:cx6="http://schemas.microsoft.com/office/drawing/2016/5/12/chartex" xmlns:cx7="http://schemas.microsoft.com/office/drawing/2016/5/13/chartex" xmlns:cx8="http://schemas.microsoft.com/office/drawing/2016/5/14/chartex" xmlns:mc="http://schemas.openxmlformats.org/markup-compatibility/2006" xmlns:aink="http://schemas.microsoft.com/office/drawing/2016/ink" xmlns:am3d="http://schemas.microsoft.com/office/drawing/2017/model3d" xmlns:o="urn:schemas-microsoft-com:office:office" xmlns:r="http://schemas.openxmlformats.org/officeDocument/2006/relationships" xmlns:m="http://schemas.openxmlformats.org/officeDocument/2006/math" xmlns:v="urn:schemas-microsoft-com:vml" xmlns:wp14="http://schemas.microsoft.com/office/word/2010/wordprocessingDrawing" xmlns:wp="http://schemas.openxmlformats.org/drawingml/2006/wordprocessingDrawing" xmlns:w10="urn:schemas-microsoft-com:office:word" xmlns:w="http://schemas.openxmlformats.org/wordprocessingml/2006/main" xmlns:w14="http://schemas.microsoft.com/office/word/2010/wordml" xmlns:w15="http://schemas.microsoft.com/office/word/2012/wordml" xmlns:w16cex="http://schemas.microsoft.com/office/word/2018/wordml/cex" xmlns:w16cid="http://schemas.microsoft.com/office/word/2016/wordml/cid" xmlns:w16="http://schemas.microsoft.com/office/word/2018/wordml" xmlns:w16sdtdh="http://schemas.microsoft.com/office/word/2020/wordml/sdtdatahash" xmlns:w16se="http://schemas.microsoft.com/office/word/2015/wordml/symex" xmlns:wpg="http://schemas.microsoft.com/office/word/2010/wordprocessingGroup" xmlns:wpi="http://schemas.microsoft.com/office/word/2010/wordprocessingInk" xmlns:wne="http://schemas.microsoft.com/office/word/2006/wordml" xmlns:wps="http://schemas.microsoft.com/office/word/2010/wordprocessingShape" mc:Ignorable="w14 w15 w16se w16cid w16 w16cex w16sdtdh wp14">
+<w:document xmlns:wpc="http://schemas.microsoft.com/office/word/2010/wordprocessingCanvas" xmlns:cx="http://schemas.microsoft.com/office/drawing/2014/chartex" xmlns:cx1="http://schemas.microsoft.com/office/drawing/2015/9/8/chartex" xmlns:cx2="http://schemas.microsoft.com/office/drawing/2015/10/21/chartex" xmlns:cx3="http://schemas.microsoft.com/office/drawing/2016/5/9/chartex" xmlns:cx4="http://schemas.microsoft.com/office/drawing/2016/5/10/chartex" xmlns:cx5="http://schemas.microsoft.com/office/drawing/2016/5/11/chartex" xmlns:cx6="http://schemas.microsoft.com/office/drawing/2016/5/12/chartex" xmlns:cx7="http://schemas.microsoft.com/office/drawing/2016/5/13/chartex" xmlns:cx8="http://schemas.microsoft.com/office/drawing/2016/5/14/chartex" xmlns:mc="http://schemas.openxmlformats.org/markup-compatibility/2006" xmlns:aink="http://schemas.microsoft.com/office/drawing/2016/ink" xmlns:am3d="http://schemas.microsoft.com/office/drawing/2017/model3d" xmlns:o="urn:schemas-microsoft-com:office:office" xmlns:oel="http://schemas.microsoft.com/office/2019/extlst" xmlns:r="http://schemas.openxmlformats.org/officeDocument/2006/relationships" xmlns:m="http://schemas.openxmlformats.org/officeDocument/2006/math" xmlns:v="urn:schemas-microsoft-com:vml" xmlns:wp14="http://schemas.microsoft.com/office/word/2010/wordprocessingDrawing" xmlns:wp="http://schemas.openxmlformats.org/drawingml/2006/wordprocessingDrawing" xmlns:w10="urn:schemas-microsoft-com:office:word" xmlns:w="http://schemas.openxmlformats.org/wordprocessingml/2006/main" xmlns:w14="http://schemas.microsoft.com/office/word/2010/wordml" xmlns:w15="http://schemas.microsoft.com/office/word/2012/wordml" xmlns:w16cex="http://schemas.microsoft.com/office/word/2018/wordml/cex" xmlns:w16cid="http://schemas.microsoft.com/office/word/2016/wordml/cid" xmlns:w16="http://schemas.microsoft.com/office/word/2018/wordml" xmlns:w16sdtdh="http://schemas.microsoft.com/office/word/2020/wordml/sdtdatahash" xmlns:w16se="http://schemas.microsoft.com/office/word/2015/wordml/symex" xmlns:wpg="http://schemas.microsoft.com/office/word/2010/wordprocessingGroup" xmlns:wpi="http://schemas.microsoft.com/office/word/2010/wordprocessingInk" xmlns:wne="http://schemas.microsoft.com/office/word/2006/wordml" xmlns:wps="http://schemas.microsoft.com/office/word/2010/wordprocessingShape" mc:Ignorable="w14 w15 w16se w16cid w16 w16cex w16sdtdh wp14">
   <w:body>
     <w:p>
       <w:pPr>
         <w:jc w:val="center"/>
+        <w:rPr>
+          <w:b/>
+          <w:bCs/>
+        </w:rPr>
       </w:pPr>
       <w:r>
+        <w:rPr>
+          <w:b/>
+          <w:bCs/>
+        </w:rPr>
         <w:t>IBM Machine Learning Course – EDA Project</w:t>
+      </w:r>
+    </w:p>
+    <w:p>
+      <w:pPr>
+        <w:rPr>
+          <w:b/>
+          <w:bCs/>
+        </w:rPr>
+      </w:pPr>
+      <w:r>
+        <w:rPr>
+          <w:b/>
+          <w:bCs/>
+        </w:rPr>
+        <w:t>Background:</w:t>
       </w:r>
     </w:p>
     <w:p>
@@ -39,7 +62,15 @@
         <w:t xml:space="preserve">measurements </w:t>
       </w:r>
       <w:r>
-        <w:t xml:space="preserve">metrics (e.g. height, weight, abdomen circumference) </w:t>
+        <w:t>(</w:t>
+      </w:r>
+      <w:proofErr w:type="gramStart"/>
+      <w:r>
+        <w:t>e.g.</w:t>
+      </w:r>
+      <w:proofErr w:type="gramEnd"/>
+      <w:r>
+        <w:t xml:space="preserve"> height, weight, abdomen circumference) </w:t>
       </w:r>
       <w:r>
         <w:t xml:space="preserve">of </w:t>
@@ -54,7 +85,7 @@
         <w:t xml:space="preserve"> </w:t>
       </w:r>
       <w:r>
-        <w:t xml:space="preserve">individual males. </w:t>
+        <w:t xml:space="preserve">males. </w:t>
       </w:r>
       <w:r>
         <w:t xml:space="preserve"> The first two columns of the dataset are </w:t>
@@ -63,86 +94,211 @@
         <w:t xml:space="preserve">the </w:t>
       </w:r>
       <w:r>
-        <w:t xml:space="preserve">hydrostatically measured body density and the corresponding body fat percentage as predicted by the Siri equation.   </w:t>
-      </w:r>
-      <w:r>
-        <w:t xml:space="preserve">The goal of the model is prediction of a person’s body fat percentage using measurements that can be taken at home, without the need for a hydrostatically measured body density. </w:t>
+        <w:t xml:space="preserve">hydrostatically measured body density and the corresponding body fat percentage </w:t>
+      </w:r>
+      <w:r>
+        <w:t>calculated</w:t>
+      </w:r>
+      <w:r>
+        <w:t xml:space="preserve"> by the Siri equation.   </w:t>
+      </w:r>
+      <w:r>
+        <w:t xml:space="preserve">The goal of the model is body fat percentage </w:t>
+      </w:r>
+      <w:r>
+        <w:t>(BFP) prediction from</w:t>
+      </w:r>
+      <w:r>
+        <w:t xml:space="preserve"> measurements taken at </w:t>
+      </w:r>
+      <w:r>
+        <w:t>home,</w:t>
+      </w:r>
+      <w:r>
+        <w:t xml:space="preserve"> without the need for a hydrostatically measured body density. </w:t>
       </w:r>
     </w:p>
     <w:p>
       <w:r>
-        <w:tab/>
-        <w:t xml:space="preserve">Data cleaning will begin by corroborating the calculations of the Siri equation based on the reported body density measurements.  </w:t>
-      </w:r>
-      <w:r>
-        <w:t>Obvious</w:t>
-      </w:r>
-      <w:r>
-        <w:t xml:space="preserve"> discrepancies of between what is calculated and what is reported will be removed and attributed to human errors such as typos or data wrangling issues. </w:t>
-      </w:r>
-      <w:r>
-        <w:t xml:space="preserve"> It is noted that these data can later be evaluated with a model residual analysis once a model is selected. </w:t>
-      </w:r>
-      <w:r>
+        <w:rPr>
+          <w:b/>
+          <w:bCs/>
+        </w:rPr>
+        <w:t>Exploratory Data Analysis (E</w:t>
+      </w:r>
+      <w:r>
+        <w:rPr>
+          <w:b/>
+          <w:bCs/>
+        </w:rPr>
+        <w:t>DA</w:t>
+      </w:r>
+      <w:r>
+        <w:rPr>
+          <w:b/>
+          <w:bCs/>
+        </w:rPr>
+        <w:t>)</w:t>
+      </w:r>
+      <w:r>
+        <w:rPr>
+          <w:b/>
+          <w:bCs/>
+        </w:rPr>
         <w:t xml:space="preserve"> </w:t>
       </w:r>
       <w:r>
-        <w:t xml:space="preserve">A Body Mass Index (BMI) feature will be added to the dataset </w:t>
-      </w:r>
-      <w:r>
-        <w:t>to uncover</w:t>
-      </w:r>
-      <w:r>
-        <w:t xml:space="preserve"> incorrect height and weight records, and to be used in the predictive models. </w:t>
-      </w:r>
-      <w:r>
-        <w:t xml:space="preserve"> </w:t>
-      </w:r>
-      <w:r>
-        <w:t xml:space="preserve">Later, </w:t>
-      </w:r>
-      <w:r>
-        <w:t xml:space="preserve">BMI may be used to stratify the model by weight category (healthy, overweight, obese, </w:t>
-      </w:r>
-      <w:proofErr w:type="spellStart"/>
-      <w:r>
-        <w:t>etc</w:t>
-      </w:r>
-      <w:proofErr w:type="spellEnd"/>
-      <w:r>
-        <w:t xml:space="preserve">) to increase the precision of the results.  </w:t>
-      </w:r>
-      <w:r>
-        <w:t>A</w:t>
-      </w:r>
-      <w:r>
-        <w:t xml:space="preserve"> pair plot will be constructed in hopes of eliminating features that are not strongly correlated with the body fat percentage target.  </w:t>
-      </w:r>
-      <w:r>
-        <w:t xml:space="preserve">Early iterations of the model will be based on a small number of features.  Additional features will be added in subsequent iterations.  The production model will, naturally, be selected from a tradeoff between the number of features and their benefit to prediction precision. </w:t>
+        <w:rPr>
+          <w:b/>
+          <w:bCs/>
+        </w:rPr>
+        <w:t>Outline:</w:t>
       </w:r>
     </w:p>
     <w:p>
       <w:r>
         <w:tab/>
-        <w:t xml:space="preserve">EDA allowed </w:t>
-      </w:r>
-      <w:r>
-        <w:t>6</w:t>
-      </w:r>
-      <w:r>
-        <w:t xml:space="preserve"> observations to be removed from the data set.  Reimplementing the Siri equation using the Densities provided led to this plot: </w:t>
+        <w:t xml:space="preserve">Data cleaning will begin by corroborating the </w:t>
+      </w:r>
+      <w:r>
+        <w:t xml:space="preserve">tabulated BFP data with </w:t>
+      </w:r>
+      <w:r>
+        <w:t>the Siri equation</w:t>
+      </w:r>
+      <w:r>
+        <w:t>.  D</w:t>
+      </w:r>
+      <w:r>
+        <w:t>iscrepancies between calculated and</w:t>
+      </w:r>
+      <w:r>
+        <w:t xml:space="preserve"> </w:t>
+      </w:r>
+      <w:r>
+        <w:t>reported</w:t>
+      </w:r>
+      <w:r>
+        <w:t xml:space="preserve"> BFP</w:t>
+      </w:r>
+      <w:r>
+        <w:t xml:space="preserve"> will be removed and attributed to human errors such as typos or data wrangling issues. </w:t>
+      </w:r>
+      <w:r>
+        <w:t xml:space="preserve"> It is noted that these data can later be evaluated with a model residual analysis once a model is selected. </w:t>
+      </w:r>
+      <w:r>
+        <w:t xml:space="preserve"> </w:t>
+      </w:r>
+      <w:r>
+        <w:t xml:space="preserve">A Body Mass Index (BMI) feature will be added to the dataset </w:t>
+      </w:r>
+      <w:r>
+        <w:t>to uncover</w:t>
+      </w:r>
+      <w:r>
+        <w:t xml:space="preserve"> incorrect height and weight records, and to be used in the predictive models. </w:t>
+      </w:r>
+      <w:r>
+        <w:t xml:space="preserve"> </w:t>
+      </w:r>
+      <w:r>
+        <w:t xml:space="preserve">Later, </w:t>
+      </w:r>
+      <w:r>
+        <w:t xml:space="preserve">BMI may be used to stratify the model by weight category (healthy, overweight, obese, </w:t>
+      </w:r>
+      <w:proofErr w:type="spellStart"/>
+      <w:r>
+        <w:t>etc</w:t>
+      </w:r>
+      <w:proofErr w:type="spellEnd"/>
+      <w:r>
+        <w:t xml:space="preserve">) to increase the precision of the results.  </w:t>
+      </w:r>
+      <w:r>
+        <w:t>P</w:t>
+      </w:r>
+      <w:r>
+        <w:t>air plot</w:t>
+      </w:r>
+      <w:r>
+        <w:t>s</w:t>
+      </w:r>
+      <w:r>
+        <w:t xml:space="preserve"> will be constructed </w:t>
+      </w:r>
+      <w:r>
+        <w:t>to</w:t>
+      </w:r>
+      <w:r>
+        <w:t xml:space="preserve"> </w:t>
+      </w:r>
+      <w:r>
+        <w:t>identify</w:t>
+      </w:r>
+      <w:r>
+        <w:t xml:space="preserve"> features that are not strongly correlated with the body fat percentage target.  </w:t>
+      </w:r>
+      <w:r>
+        <w:t xml:space="preserve">Variables with low to no correlation will be removed from the model.  </w:t>
+      </w:r>
+      <w:r>
+        <w:t xml:space="preserve">Early iterations of the model will be based on a small number of features.  Additional features will be added in subsequent iterations.  The production model will, naturally, be selected from a tradeoff between the number of features and their benefit to prediction </w:t>
+      </w:r>
+      <w:r>
+        <w:t>results</w:t>
+      </w:r>
+      <w:r>
+        <w:t xml:space="preserve">. </w:t>
       </w:r>
     </w:p>
     <w:p>
+      <w:pPr>
+        <w:rPr>
+          <w:b/>
+          <w:bCs/>
+        </w:rPr>
+      </w:pPr>
+      <w:r>
+        <w:rPr>
+          <w:b/>
+          <w:bCs/>
+        </w:rPr>
+        <w:t>EDA</w:t>
+      </w:r>
+      <w:r>
+        <w:rPr>
+          <w:b/>
+          <w:bCs/>
+        </w:rPr>
+        <w:t xml:space="preserve"> </w:t>
+      </w:r>
+      <w:r>
+        <w:rPr>
+          <w:b/>
+          <w:bCs/>
+        </w:rPr>
+        <w:t>Results:</w:t>
+      </w:r>
+    </w:p>
+    <w:p>
       <w:r>
         <w:rPr>
           <w:noProof/>
         </w:rPr>
         <w:drawing>
-          <wp:inline distT="0" distB="0" distL="0" distR="0" wp14:anchorId="401D98F9" wp14:editId="21EB0DE4">
-            <wp:extent cx="5640779" cy="3958188"/>
-            <wp:effectExtent l="0" t="0" r="0" b="0"/>
+          <wp:anchor distT="0" distB="0" distL="114300" distR="114300" simplePos="0" relativeHeight="251659264" behindDoc="0" locked="0" layoutInCell="1" allowOverlap="1" wp14:anchorId="401D98F9" wp14:editId="6C9E1AC2">
+            <wp:simplePos x="0" y="0"/>
+            <wp:positionH relativeFrom="margin">
+              <wp:align>center</wp:align>
+            </wp:positionH>
+            <wp:positionV relativeFrom="paragraph">
+              <wp:posOffset>601980</wp:posOffset>
+            </wp:positionV>
+            <wp:extent cx="4066873" cy="2853763"/>
+            <wp:effectExtent l="0" t="0" r="0" b="3810"/>
+            <wp:wrapTopAndBottom/>
             <wp:docPr id="1" name="Picture 1"/>
             <wp:cNvGraphicFramePr>
               <a:graphicFrameLocks xmlns:a="http://schemas.openxmlformats.org/drawingml/2006/main" noChangeAspect="1"/>
@@ -172,7 +328,7 @@
                   <pic:spPr bwMode="auto">
                     <a:xfrm>
                       <a:off x="0" y="0"/>
-                      <a:ext cx="5674819" cy="3982074"/>
+                      <a:ext cx="4066873" cy="2853763"/>
                     </a:xfrm>
                     <a:prstGeom prst="rect">
                       <a:avLst/>
@@ -185,12 +341,37 @@
                 </pic:pic>
               </a:graphicData>
             </a:graphic>
-          </wp:inline>
+          </wp:anchor>
         </w:drawing>
       </w:r>
+      <w:r>
+        <w:tab/>
+      </w:r>
+      <w:r>
+        <w:t>Comparing the Siri Equation and the reported data</w:t>
+      </w:r>
+      <w:r>
+        <w:t xml:space="preserve"> allowed </w:t>
+      </w:r>
+      <w:r>
+        <w:t>5</w:t>
+      </w:r>
+      <w:r>
+        <w:t xml:space="preserve"> observations to be removed from the data set.  Reimplementing the Siri equation using the </w:t>
+      </w:r>
+      <w:r>
+        <w:t>d</w:t>
+      </w:r>
+      <w:r>
+        <w:t xml:space="preserve">ensities provided led to this plot: </w:t>
+      </w:r>
     </w:p>
+    <w:p/>
     <w:p>
       <w:r>
+        <w:rPr>
+          <w:noProof/>
+        </w:rPr>
         <w:lastRenderedPageBreak/>
         <w:drawing>
           <wp:anchor distT="0" distB="0" distL="114300" distR="114300" simplePos="0" relativeHeight="251658240" behindDoc="0" locked="0" layoutInCell="1" allowOverlap="1" wp14:anchorId="12C268FE" wp14:editId="3ED9458F">
@@ -243,13 +424,25 @@
         </w:drawing>
       </w:r>
       <w:r>
-        <w:t xml:space="preserve">Where the red line is what the </w:t>
-      </w:r>
-      <w:r>
-        <w:t xml:space="preserve">recalculated </w:t>
-      </w:r>
-      <w:r>
-        <w:t xml:space="preserve">Siri equation predicts for body fat % and the blue points are the corresponding measurements in the data.  Considering that </w:t>
+        <w:t xml:space="preserve">Where the red line is </w:t>
+      </w:r>
+      <w:r>
+        <w:t xml:space="preserve">the </w:t>
+      </w:r>
+      <w:r>
+        <w:t>Siri equation predict</w:t>
+      </w:r>
+      <w:r>
+        <w:t>ions</w:t>
+      </w:r>
+      <w:r>
+        <w:t xml:space="preserve"> for body fat % and the blue points are the measurements in the data</w:t>
+      </w:r>
+      <w:r>
+        <w:t>set</w:t>
+      </w:r>
+      <w:r>
+        <w:t xml:space="preserve">.  Considering </w:t>
       </w:r>
       <w:r>
         <w:t xml:space="preserve">the </w:t>
@@ -273,57 +466,111 @@
     <w:p/>
     <w:p>
       <w:r>
-        <w:t>Addition of a</w:t>
+        <w:t>The a</w:t>
+      </w:r>
+      <w:r>
+        <w:t>ddition of a</w:t>
       </w:r>
       <w:r>
         <w:t xml:space="preserve"> BMI feature revealed one observation with a BMI of 165! The entire row was removed from analysis. </w:t>
       </w:r>
       <w:r>
-        <w:t>P</w:t>
-      </w:r>
-      <w:r>
-        <w:t>air plot</w:t>
-      </w:r>
-      <w:r>
-        <w:t>s</w:t>
-      </w:r>
-      <w:r>
-        <w:t xml:space="preserve"> reveal certain observations to be more tightly correlated with the target variable than others.  </w:t>
-      </w:r>
-      <w:r>
-        <w:t>The BMI, Abdomen, and Chest</w:t>
-      </w:r>
-      <w:r>
         <w:t xml:space="preserve"> </w:t>
-      </w:r>
-      <w:r>
-        <w:t>measurements will be the critical features used to predict the target</w:t>
-      </w:r>
-      <w:r>
-        <w:t>; while Age, Ankle, and Height likely can be ignored without detriment to the predictions.   Further exploration of features</w:t>
-      </w:r>
-      <w:r>
-        <w:t xml:space="preserve"> relationships</w:t>
-      </w:r>
-      <w:r>
-        <w:t xml:space="preserve"> to the target variables will be conducted upon implementation of </w:t>
-      </w:r>
-      <w:r>
-        <w:t>a</w:t>
-      </w:r>
-      <w:r>
-        <w:t xml:space="preserve"> model.</w:t>
       </w:r>
     </w:p>
     <w:p>
       <w:r>
+        <w:t>P</w:t>
+      </w:r>
+      <w:r>
+        <w:t>air plot</w:t>
+      </w:r>
+      <w:r>
+        <w:t>s</w:t>
+      </w:r>
+      <w:r>
+        <w:t xml:space="preserve"> </w:t>
+      </w:r>
+      <w:r>
+        <w:t>illustrate</w:t>
+      </w:r>
+      <w:r>
+        <w:t xml:space="preserve"> certain observations to be more </w:t>
+      </w:r>
+      <w:r>
+        <w:t>strongly</w:t>
+      </w:r>
+      <w:r>
+        <w:t xml:space="preserve"> correlated with the target variable than others.  </w:t>
+      </w:r>
+      <w:r>
+        <w:t>The BMI, Abdomen, and Chest</w:t>
+      </w:r>
+      <w:r>
+        <w:t xml:space="preserve"> </w:t>
+      </w:r>
+      <w:r>
+        <w:t>measurements will be the critical features used to predict the target</w:t>
+      </w:r>
+      <w:r>
+        <w:t xml:space="preserve">; while Age, Ankle, and Height likely can be ignored without detriment to </w:t>
+      </w:r>
+      <w:r>
+        <w:t>model performance</w:t>
+      </w:r>
+      <w:r>
+        <w:t>.   Further exploration of features</w:t>
+      </w:r>
+      <w:r>
+        <w:t xml:space="preserve"> relationships</w:t>
+      </w:r>
+      <w:r>
+        <w:t xml:space="preserve"> to the target variables will be conducted upon implementation of </w:t>
+      </w:r>
+      <w:r>
+        <w:t>a</w:t>
+      </w:r>
+      <w:r>
+        <w:t xml:space="preserve"> model.</w:t>
+      </w:r>
+    </w:p>
+    <w:p>
+      <w:pPr>
+        <w:rPr>
+          <w:b/>
+          <w:bCs/>
+        </w:rPr>
+      </w:pPr>
+      <w:r>
+        <w:rPr>
+          <w:b/>
+          <w:bCs/>
+        </w:rPr>
+        <w:t>Hypothesis Testing</w:t>
+      </w:r>
+      <w:r>
+        <w:rPr>
+          <w:b/>
+          <w:bCs/>
+        </w:rPr>
+        <w:t>:</w:t>
+      </w:r>
+    </w:p>
+    <w:p>
+      <w:r>
         <w:tab/>
       </w:r>
       <w:r>
         <w:t>T</w:t>
       </w:r>
       <w:r>
-        <w:t>hree hypotheses about this data are that the three best predictors of body fat percentage will be</w:t>
+        <w:t xml:space="preserve">hree hypotheses about </w:t>
+      </w:r>
+      <w:r>
+        <w:t>these</w:t>
+      </w:r>
+      <w:r>
+        <w:t xml:space="preserve"> data are that the three best predictors of body fat percentage will be</w:t>
       </w:r>
       <w:r>
         <w:t xml:space="preserve"> measurements of</w:t>
@@ -338,7 +585,16 @@
         <w:t xml:space="preserve">, Abdomen, and Chest.  </w:t>
       </w:r>
       <w:r>
-        <w:t xml:space="preserve">An easily verifiable hypothesis is that Height has no impact on body fat percentage.  The alternative hypothesis in this case is </w:t>
+        <w:t xml:space="preserve">An easily verifiable hypothesis is that Height </w:t>
+      </w:r>
+      <w:r>
+        <w:t xml:space="preserve">is not correlated with </w:t>
+      </w:r>
+      <w:r>
+        <w:t xml:space="preserve">body fat percentage.  The alternative hypothesis </w:t>
+      </w:r>
+      <w:r>
+        <w:t xml:space="preserve">is </w:t>
       </w:r>
       <w:r>
         <w:t>patient h</w:t>
@@ -356,7 +612,7 @@
         <w:t xml:space="preserve"> was done </w:t>
       </w:r>
       <w:r>
-        <w:t xml:space="preserve">and the resulting p-value was 0.15.  Since p&gt;alpha, we do not reject the null hypothesis.  Meaning that height on its own will not be useful in predicting body fat percentage.  </w:t>
+        <w:t xml:space="preserve">and the resulting p-value was 0.15.  Since p&gt;alpha, we do not reject the null hypothesis. </w:t>
       </w:r>
     </w:p>
     <w:p/>

</xml_diff>